<commit_message>
+Stop des pulse plus robuste avec deux signaux "detect_stop_pulse_pixel" et "stop_pulse_pixel" +un scénario en plus sur le banc shift T/4 pix T/4-
</commit_message>
<xml_diff>
--- a/tb_Pulse_generator/doc/TDM_chrono.docx
+++ b/tb_Pulse_generator/doc/TDM_chrono.docx
@@ -500,20 +500,57 @@
           <w:u w:val="single"/>
         </w:rPr>
         <w:lastRenderedPageBreak/>
-        <w:t>Scénario plus complexe :</w:t>
-      </w:r>
-    </w:p>
-    <w:p>
+        <w:t>Scénario pulse unique sur</w:t>
+      </w:r>
+      <w:r>
+        <w:rPr>
+          <w:u w:val="single"/>
+        </w:rPr>
+        <w:t xml:space="preserve"> tous</w:t>
+      </w:r>
+      <w:r>
+        <w:rPr>
+          <w:u w:val="single"/>
+        </w:rPr>
+        <w:t xml:space="preserve"> les pixe</w:t>
+      </w:r>
+      <w:r>
+        <w:rPr>
+          <w:u w:val="single"/>
+        </w:rPr>
+        <w:t xml:space="preserve">l paire en même </w:t>
+      </w:r>
+      <w:proofErr w:type="gramStart"/>
+      <w:r>
+        <w:rPr>
+          <w:u w:val="single"/>
+        </w:rPr>
+        <w:t>temps</w:t>
+      </w:r>
+      <w:r>
+        <w:rPr>
+          <w:u w:val="single"/>
+        </w:rPr>
+        <w:t>:</w:t>
+      </w:r>
+      <w:proofErr w:type="gramEnd"/>
+    </w:p>
+    <w:p>
+      <w:pPr>
+        <w:rPr>
+          <w:u w:val="single"/>
+        </w:rPr>
+      </w:pPr>
       <w:r>
         <w:rPr>
           <w:noProof/>
           <w:lang w:eastAsia="fr-FR"/>
         </w:rPr>
         <w:drawing>
-          <wp:inline distT="0" distB="0" distL="0" distR="0" wp14:anchorId="21E03B89" wp14:editId="70A0A80B">
-            <wp:extent cx="5760720" cy="2856230"/>
-            <wp:effectExtent l="0" t="0" r="0" b="1270"/>
-            <wp:docPr id="2" name="Image 2"/>
+          <wp:inline distT="0" distB="0" distL="0" distR="0" wp14:anchorId="01560A8C" wp14:editId="1FB1D4E3">
+            <wp:extent cx="5760720" cy="3444875"/>
+            <wp:effectExtent l="0" t="0" r="0" b="3175"/>
+            <wp:docPr id="9" name="Image 9"/>
             <wp:cNvGraphicFramePr>
               <a:graphicFrameLocks xmlns:a="http://schemas.openxmlformats.org/drawingml/2006/main" noChangeAspect="1"/>
             </wp:cNvGraphicFramePr>
@@ -533,6 +570,279 @@
                   <pic:spPr>
                     <a:xfrm>
                       <a:off x="0" y="0"/>
+                      <a:ext cx="5760720" cy="3444875"/>
+                    </a:xfrm>
+                    <a:prstGeom prst="rect">
+                      <a:avLst/>
+                    </a:prstGeom>
+                  </pic:spPr>
+                </pic:pic>
+              </a:graphicData>
+            </a:graphic>
+          </wp:inline>
+        </w:drawing>
+      </w:r>
+    </w:p>
+    <w:p>
+      <w:r>
+        <w:t>Zoom sur les curseurs sur ce scénario</w:t>
+      </w:r>
+      <w:r>
+        <w:t xml:space="preserve"> avec le signal « </w:t>
+      </w:r>
+      <w:proofErr w:type="spellStart"/>
+      <w:r>
+        <w:t>view_pixel</w:t>
+      </w:r>
+      <w:proofErr w:type="spellEnd"/>
+      <w:r>
+        <w:t> »</w:t>
+      </w:r>
+      <w:r>
+        <w:t xml:space="preserve"> </w:t>
+      </w:r>
+    </w:p>
+    <w:p>
+      <w:pPr>
+        <w:rPr>
+          <w:u w:val="single"/>
+        </w:rPr>
+      </w:pPr>
+      <w:r>
+        <w:rPr>
+          <w:noProof/>
+          <w:lang w:eastAsia="fr-FR"/>
+        </w:rPr>
+        <w:drawing>
+          <wp:inline distT="0" distB="0" distL="0" distR="0" wp14:anchorId="5A15404E" wp14:editId="3B3ACEE5">
+            <wp:extent cx="5760720" cy="1266190"/>
+            <wp:effectExtent l="0" t="0" r="0" b="0"/>
+            <wp:docPr id="10" name="Image 10"/>
+            <wp:cNvGraphicFramePr>
+              <a:graphicFrameLocks xmlns:a="http://schemas.openxmlformats.org/drawingml/2006/main" noChangeAspect="1"/>
+            </wp:cNvGraphicFramePr>
+            <a:graphic xmlns:a="http://schemas.openxmlformats.org/drawingml/2006/main">
+              <a:graphicData uri="http://schemas.openxmlformats.org/drawingml/2006/picture">
+                <pic:pic xmlns:pic="http://schemas.openxmlformats.org/drawingml/2006/picture">
+                  <pic:nvPicPr>
+                    <pic:cNvPr id="1" name=""/>
+                    <pic:cNvPicPr/>
+                  </pic:nvPicPr>
+                  <pic:blipFill>
+                    <a:blip r:embed="rId11"/>
+                    <a:stretch>
+                      <a:fillRect/>
+                    </a:stretch>
+                  </pic:blipFill>
+                  <pic:spPr>
+                    <a:xfrm>
+                      <a:off x="0" y="0"/>
+                      <a:ext cx="5760720" cy="1266190"/>
+                    </a:xfrm>
+                    <a:prstGeom prst="rect">
+                      <a:avLst/>
+                    </a:prstGeom>
+                  </pic:spPr>
+                </pic:pic>
+              </a:graphicData>
+            </a:graphic>
+          </wp:inline>
+        </w:drawing>
+      </w:r>
+    </w:p>
+    <w:p>
+      <w:pPr>
+        <w:rPr>
+          <w:u w:val="single"/>
+        </w:rPr>
+      </w:pPr>
+      <w:r>
+        <w:rPr>
+          <w:u w:val="single"/>
+        </w:rPr>
+        <w:t xml:space="preserve">Scénario pulse unique sur tous les pixel </w:t>
+      </w:r>
+      <w:r>
+        <w:rPr>
+          <w:u w:val="single"/>
+        </w:rPr>
+        <w:t>im</w:t>
+      </w:r>
+      <w:r>
+        <w:rPr>
+          <w:u w:val="single"/>
+        </w:rPr>
+        <w:t xml:space="preserve">paire en même </w:t>
+      </w:r>
+      <w:proofErr w:type="gramStart"/>
+      <w:r>
+        <w:rPr>
+          <w:u w:val="single"/>
+        </w:rPr>
+        <w:t>temps:</w:t>
+      </w:r>
+      <w:proofErr w:type="gramEnd"/>
+    </w:p>
+    <w:p>
+      <w:pPr>
+        <w:rPr>
+          <w:u w:val="single"/>
+        </w:rPr>
+      </w:pPr>
+      <w:r>
+        <w:rPr>
+          <w:noProof/>
+          <w:lang w:eastAsia="fr-FR"/>
+        </w:rPr>
+        <w:drawing>
+          <wp:inline distT="0" distB="0" distL="0" distR="0" wp14:anchorId="29240419" wp14:editId="7539643E">
+            <wp:extent cx="5760720" cy="2926715"/>
+            <wp:effectExtent l="0" t="0" r="0" b="6985"/>
+            <wp:docPr id="12" name="Image 12"/>
+            <wp:cNvGraphicFramePr>
+              <a:graphicFrameLocks xmlns:a="http://schemas.openxmlformats.org/drawingml/2006/main" noChangeAspect="1"/>
+            </wp:cNvGraphicFramePr>
+            <a:graphic xmlns:a="http://schemas.openxmlformats.org/drawingml/2006/main">
+              <a:graphicData uri="http://schemas.openxmlformats.org/drawingml/2006/picture">
+                <pic:pic xmlns:pic="http://schemas.openxmlformats.org/drawingml/2006/picture">
+                  <pic:nvPicPr>
+                    <pic:cNvPr id="1" name=""/>
+                    <pic:cNvPicPr/>
+                  </pic:nvPicPr>
+                  <pic:blipFill>
+                    <a:blip r:embed="rId12"/>
+                    <a:stretch>
+                      <a:fillRect/>
+                    </a:stretch>
+                  </pic:blipFill>
+                  <pic:spPr>
+                    <a:xfrm>
+                      <a:off x="0" y="0"/>
+                      <a:ext cx="5760720" cy="2926715"/>
+                    </a:xfrm>
+                    <a:prstGeom prst="rect">
+                      <a:avLst/>
+                    </a:prstGeom>
+                  </pic:spPr>
+                </pic:pic>
+              </a:graphicData>
+            </a:graphic>
+          </wp:inline>
+        </w:drawing>
+      </w:r>
+    </w:p>
+    <w:p>
+      <w:r>
+        <w:lastRenderedPageBreak/>
+        <w:t>Zoom sur les curseurs sur ce scénario avec le signal « </w:t>
+      </w:r>
+      <w:proofErr w:type="spellStart"/>
+      <w:r>
+        <w:t>view_pixel</w:t>
+      </w:r>
+      <w:proofErr w:type="spellEnd"/>
+      <w:r>
+        <w:t xml:space="preserve"> » </w:t>
+      </w:r>
+    </w:p>
+    <w:p>
+      <w:pPr>
+        <w:rPr>
+          <w:u w:val="single"/>
+        </w:rPr>
+      </w:pPr>
+      <w:r>
+        <w:rPr>
+          <w:noProof/>
+          <w:lang w:eastAsia="fr-FR"/>
+        </w:rPr>
+        <w:drawing>
+          <wp:inline distT="0" distB="0" distL="0" distR="0" wp14:anchorId="26CACDC3" wp14:editId="01A32536">
+            <wp:extent cx="5760720" cy="1301750"/>
+            <wp:effectExtent l="0" t="0" r="0" b="0"/>
+            <wp:docPr id="11" name="Image 11"/>
+            <wp:cNvGraphicFramePr>
+              <a:graphicFrameLocks xmlns:a="http://schemas.openxmlformats.org/drawingml/2006/main" noChangeAspect="1"/>
+            </wp:cNvGraphicFramePr>
+            <a:graphic xmlns:a="http://schemas.openxmlformats.org/drawingml/2006/main">
+              <a:graphicData uri="http://schemas.openxmlformats.org/drawingml/2006/picture">
+                <pic:pic xmlns:pic="http://schemas.openxmlformats.org/drawingml/2006/picture">
+                  <pic:nvPicPr>
+                    <pic:cNvPr id="1" name=""/>
+                    <pic:cNvPicPr/>
+                  </pic:nvPicPr>
+                  <pic:blipFill>
+                    <a:blip r:embed="rId13"/>
+                    <a:stretch>
+                      <a:fillRect/>
+                    </a:stretch>
+                  </pic:blipFill>
+                  <pic:spPr>
+                    <a:xfrm>
+                      <a:off x="0" y="0"/>
+                      <a:ext cx="5760720" cy="1301750"/>
+                    </a:xfrm>
+                    <a:prstGeom prst="rect">
+                      <a:avLst/>
+                    </a:prstGeom>
+                  </pic:spPr>
+                </pic:pic>
+              </a:graphicData>
+            </a:graphic>
+          </wp:inline>
+        </w:drawing>
+      </w:r>
+    </w:p>
+    <w:p>
+      <w:pPr>
+        <w:rPr>
+          <w:u w:val="single"/>
+        </w:rPr>
+      </w:pPr>
+    </w:p>
+    <w:p>
+      <w:pPr>
+        <w:rPr>
+          <w:u w:val="single"/>
+        </w:rPr>
+      </w:pPr>
+      <w:r>
+        <w:rPr>
+          <w:u w:val="single"/>
+        </w:rPr>
+        <w:t>Scénario plus complexe :</w:t>
+      </w:r>
+    </w:p>
+    <w:p>
+      <w:r>
+        <w:rPr>
+          <w:noProof/>
+          <w:lang w:eastAsia="fr-FR"/>
+        </w:rPr>
+        <w:drawing>
+          <wp:inline distT="0" distB="0" distL="0" distR="0" wp14:anchorId="21E03B89" wp14:editId="70A0A80B">
+            <wp:extent cx="5760720" cy="2856230"/>
+            <wp:effectExtent l="0" t="0" r="0" b="1270"/>
+            <wp:docPr id="2" name="Image 2"/>
+            <wp:cNvGraphicFramePr>
+              <a:graphicFrameLocks xmlns:a="http://schemas.openxmlformats.org/drawingml/2006/main" noChangeAspect="1"/>
+            </wp:cNvGraphicFramePr>
+            <a:graphic xmlns:a="http://schemas.openxmlformats.org/drawingml/2006/main">
+              <a:graphicData uri="http://schemas.openxmlformats.org/drawingml/2006/picture">
+                <pic:pic xmlns:pic="http://schemas.openxmlformats.org/drawingml/2006/picture">
+                  <pic:nvPicPr>
+                    <pic:cNvPr id="1" name=""/>
+                    <pic:cNvPicPr/>
+                  </pic:nvPicPr>
+                  <pic:blipFill>
+                    <a:blip r:embed="rId14"/>
+                    <a:stretch>
+                      <a:fillRect/>
+                    </a:stretch>
+                  </pic:blipFill>
+                  <pic:spPr>
+                    <a:xfrm>
+                      <a:off x="0" y="0"/>
                       <a:ext cx="5760720" cy="2856230"/>
                     </a:xfrm>
                     <a:prstGeom prst="rect">
@@ -546,71 +856,359 @@
         </w:drawing>
       </w:r>
     </w:p>
-    <w:p/>
-    <w:p>
-      <w:r>
-        <w:t xml:space="preserve">Le pulse est chargé par le banc de test en lisant le fichier.txt de Laurent, comme convenu le </w:t>
-      </w:r>
-      <w:proofErr w:type="spellStart"/>
-      <w:r>
-        <w:t>Vp</w:t>
-      </w:r>
-      <w:proofErr w:type="spellEnd"/>
-      <w:r>
-        <w:t xml:space="preserve"> diffèrent de zéro démarre </w:t>
-      </w:r>
-      <w:r>
-        <w:rPr>
-          <w:u w:val="single"/>
-        </w:rPr>
-        <w:t>un</w:t>
-      </w:r>
-      <w:r>
-        <w:rPr>
-          <w:u w:val="single"/>
-        </w:rPr>
+    <w:p>
+      <w:pPr>
+        <w:rPr>
+          <w:u w:val="single"/>
+        </w:rPr>
+      </w:pPr>
+      <w:r>
+        <w:rPr>
+          <w:u w:val="single"/>
+        </w:rPr>
+        <w:t xml:space="preserve">Scénario activation des pixels un à </w:t>
+      </w:r>
+      <w:proofErr w:type="gramStart"/>
+      <w:r>
+        <w:rPr>
+          <w:u w:val="single"/>
+        </w:rPr>
+        <w:t xml:space="preserve">un </w:t>
+      </w:r>
+      <w:r>
+        <w:rPr>
+          <w:u w:val="single"/>
+        </w:rPr>
+        <w:t> :</w:t>
+      </w:r>
+      <w:proofErr w:type="gramEnd"/>
+    </w:p>
+    <w:p>
+      <w:r>
+        <w:t>Sur ce scénario on voit les pixels activés</w:t>
+      </w:r>
+      <w:r>
+        <w:t xml:space="preserve"> un à un</w:t>
+      </w:r>
+      <w:r>
+        <w:t xml:space="preserve"> avec une énergie progressive.</w:t>
+      </w:r>
+    </w:p>
+    <w:p>
+      <w:r>
+        <w:rPr>
+          <w:noProof/>
+          <w:lang w:eastAsia="fr-FR"/>
+        </w:rPr>
+        <w:lastRenderedPageBreak/>
+        <w:drawing>
+          <wp:inline distT="0" distB="0" distL="0" distR="0" wp14:anchorId="5B93827E" wp14:editId="6CD3071A">
+            <wp:extent cx="5760720" cy="4844415"/>
+            <wp:effectExtent l="0" t="0" r="0" b="0"/>
+            <wp:docPr id="5" name="Image 5"/>
+            <wp:cNvGraphicFramePr>
+              <a:graphicFrameLocks xmlns:a="http://schemas.openxmlformats.org/drawingml/2006/main" noChangeAspect="1"/>
+            </wp:cNvGraphicFramePr>
+            <a:graphic xmlns:a="http://schemas.openxmlformats.org/drawingml/2006/main">
+              <a:graphicData uri="http://schemas.openxmlformats.org/drawingml/2006/picture">
+                <pic:pic xmlns:pic="http://schemas.openxmlformats.org/drawingml/2006/picture">
+                  <pic:nvPicPr>
+                    <pic:cNvPr id="1" name=""/>
+                    <pic:cNvPicPr/>
+                  </pic:nvPicPr>
+                  <pic:blipFill>
+                    <a:blip r:embed="rId15"/>
+                    <a:stretch>
+                      <a:fillRect/>
+                    </a:stretch>
+                  </pic:blipFill>
+                  <pic:spPr>
+                    <a:xfrm>
+                      <a:off x="0" y="0"/>
+                      <a:ext cx="5760720" cy="4844415"/>
+                    </a:xfrm>
+                    <a:prstGeom prst="rect">
+                      <a:avLst/>
+                    </a:prstGeom>
+                  </pic:spPr>
+                </pic:pic>
+              </a:graphicData>
+            </a:graphic>
+          </wp:inline>
+        </w:drawing>
+      </w:r>
+    </w:p>
+    <w:p>
+      <w:pPr>
+        <w:rPr>
+          <w:u w:val="single"/>
+        </w:rPr>
+      </w:pPr>
+      <w:r>
+        <w:rPr>
+          <w:u w:val="single"/>
+        </w:rPr>
+        <w:t>Scénario avec des pulses très compressé </w:t>
+      </w:r>
+      <w:r>
+        <w:rPr>
+          <w:u w:val="single"/>
+        </w:rPr>
+        <w:t xml:space="preserve">légèrement </w:t>
+      </w:r>
+      <w:proofErr w:type="gramStart"/>
+      <w:r>
+        <w:rPr>
+          <w:u w:val="single"/>
+        </w:rPr>
+        <w:t>décalé</w:t>
+      </w:r>
+      <w:r>
+        <w:rPr>
+          <w:u w:val="single"/>
+        </w:rPr>
+        <w:t>:</w:t>
+      </w:r>
+      <w:proofErr w:type="gramEnd"/>
+      <w:r>
+        <w:rPr>
+          <w:u w:val="single"/>
+        </w:rPr>
+        <w:t xml:space="preserve">  </w:t>
+      </w:r>
+    </w:p>
+    <w:p>
+      <w:r>
+        <w:t>Scénario avec des pulses adjacent</w:t>
+      </w:r>
+      <w:r>
+        <w:t xml:space="preserve"> légèrement</w:t>
+      </w:r>
+      <w:r>
+        <w:t xml:space="preserve"> décalé qui se chevauche et des amplitudes alternées</w:t>
+      </w:r>
+      <w:r>
+        <w:t xml:space="preserve"> sur tous les pixels.</w:t>
+      </w:r>
+    </w:p>
+    <w:p>
+      <w:r>
+        <w:rPr>
+          <w:noProof/>
+          <w:lang w:eastAsia="fr-FR"/>
+        </w:rPr>
+        <w:drawing>
+          <wp:inline distT="0" distB="0" distL="0" distR="0" wp14:anchorId="5C632811" wp14:editId="18F363B1">
+            <wp:extent cx="5760720" cy="2929255"/>
+            <wp:effectExtent l="0" t="0" r="0" b="4445"/>
+            <wp:docPr id="13" name="Image 13"/>
+            <wp:cNvGraphicFramePr>
+              <a:graphicFrameLocks xmlns:a="http://schemas.openxmlformats.org/drawingml/2006/main" noChangeAspect="1"/>
+            </wp:cNvGraphicFramePr>
+            <a:graphic xmlns:a="http://schemas.openxmlformats.org/drawingml/2006/main">
+              <a:graphicData uri="http://schemas.openxmlformats.org/drawingml/2006/picture">
+                <pic:pic xmlns:pic="http://schemas.openxmlformats.org/drawingml/2006/picture">
+                  <pic:nvPicPr>
+                    <pic:cNvPr id="1" name=""/>
+                    <pic:cNvPicPr/>
+                  </pic:nvPicPr>
+                  <pic:blipFill>
+                    <a:blip r:embed="rId16"/>
+                    <a:stretch>
+                      <a:fillRect/>
+                    </a:stretch>
+                  </pic:blipFill>
+                  <pic:spPr>
+                    <a:xfrm>
+                      <a:off x="0" y="0"/>
+                      <a:ext cx="5760720" cy="2929255"/>
+                    </a:xfrm>
+                    <a:prstGeom prst="rect">
+                      <a:avLst/>
+                    </a:prstGeom>
+                  </pic:spPr>
+                </pic:pic>
+              </a:graphicData>
+            </a:graphic>
+          </wp:inline>
+        </w:drawing>
+      </w:r>
+    </w:p>
+    <w:p>
+      <w:pPr>
+        <w:rPr>
+          <w:u w:val="single"/>
+        </w:rPr>
+      </w:pPr>
+      <w:r>
+        <w:rPr>
+          <w:u w:val="single"/>
+        </w:rPr>
+        <w:lastRenderedPageBreak/>
+        <w:t>Scénario avec des pulses décalé</w:t>
+      </w:r>
+      <w:r>
+        <w:rPr>
+          <w:u w:val="single"/>
+        </w:rPr>
+        <w:t xml:space="preserve"> de T/</w:t>
+      </w:r>
+      <w:proofErr w:type="gramStart"/>
+      <w:r>
+        <w:rPr>
+          <w:u w:val="single"/>
+        </w:rPr>
+        <w:t>4</w:t>
+      </w:r>
+      <w:r>
+        <w:rPr>
+          <w:u w:val="single"/>
+        </w:rPr>
+        <w:t>:</w:t>
+      </w:r>
+      <w:proofErr w:type="gramEnd"/>
+      <w:r>
+        <w:rPr>
+          <w:u w:val="single"/>
+        </w:rPr>
+        <w:t xml:space="preserve">  </w:t>
+      </w:r>
+    </w:p>
+    <w:p>
+      <w:r>
+        <w:t>S</w:t>
+      </w:r>
+      <w:r>
+        <w:t xml:space="preserve">cénario avec des pulses </w:t>
+      </w:r>
+      <w:r>
+        <w:t>décalé</w:t>
+      </w:r>
+      <w:r>
         <w:t xml:space="preserve"> </w:t>
       </w:r>
       <w:r>
-        <w:rPr>
-          <w:u w:val="single"/>
-        </w:rPr>
-        <w:t>pulse</w:t>
-      </w:r>
-      <w:r>
-        <w:rPr>
-          <w:u w:val="single"/>
-        </w:rPr>
-        <w:t>,</w:t>
-      </w:r>
-      <w:r>
-        <w:t xml:space="preserve"> le pulse s’éteint naturellement seul</w:t>
-      </w:r>
-      <w:r>
-        <w:t>,</w:t>
-      </w:r>
-      <w:r>
-        <w:t xml:space="preserve"> sans commande externe. </w:t>
-      </w:r>
-      <w:r>
-        <w:t xml:space="preserve">Pour l’instant le </w:t>
-      </w:r>
-      <w:proofErr w:type="spellStart"/>
-      <w:r>
-        <w:t>Vp</w:t>
-      </w:r>
-      <w:proofErr w:type="spellEnd"/>
-      <w:r>
-        <w:t xml:space="preserve"> est piloté par le banc de test « en dure », et le Vo</w:t>
-      </w:r>
-      <w:r>
-        <w:t xml:space="preserve"> est unique pour tous les pixels</w:t>
-      </w:r>
-      <w:r>
-        <w:t>…</w:t>
+        <w:t>de T/4</w:t>
+      </w:r>
+      <w:r>
+        <w:t xml:space="preserve"> qui se chevauche</w:t>
+      </w:r>
+      <w:r>
+        <w:t>.</w:t>
       </w:r>
       <w:bookmarkStart w:id="0" w:name="_GoBack"/>
       <w:bookmarkEnd w:id="0"/>
+    </w:p>
+    <w:p>
+      <w:r>
+        <w:rPr>
+          <w:noProof/>
+          <w:lang w:eastAsia="fr-FR"/>
+        </w:rPr>
+        <w:drawing>
+          <wp:inline distT="0" distB="0" distL="0" distR="0" wp14:anchorId="57CEF26E" wp14:editId="7F475AD7">
+            <wp:extent cx="5760720" cy="2844165"/>
+            <wp:effectExtent l="0" t="0" r="0" b="0"/>
+            <wp:docPr id="14" name="Image 14"/>
+            <wp:cNvGraphicFramePr>
+              <a:graphicFrameLocks xmlns:a="http://schemas.openxmlformats.org/drawingml/2006/main" noChangeAspect="1"/>
+            </wp:cNvGraphicFramePr>
+            <a:graphic xmlns:a="http://schemas.openxmlformats.org/drawingml/2006/main">
+              <a:graphicData uri="http://schemas.openxmlformats.org/drawingml/2006/picture">
+                <pic:pic xmlns:pic="http://schemas.openxmlformats.org/drawingml/2006/picture">
+                  <pic:nvPicPr>
+                    <pic:cNvPr id="1" name=""/>
+                    <pic:cNvPicPr/>
+                  </pic:nvPicPr>
+                  <pic:blipFill>
+                    <a:blip r:embed="rId17"/>
+                    <a:stretch>
+                      <a:fillRect/>
+                    </a:stretch>
+                  </pic:blipFill>
+                  <pic:spPr>
+                    <a:xfrm>
+                      <a:off x="0" y="0"/>
+                      <a:ext cx="5760720" cy="2844165"/>
+                    </a:xfrm>
+                    <a:prstGeom prst="rect">
+                      <a:avLst/>
+                    </a:prstGeom>
+                  </pic:spPr>
+                </pic:pic>
+              </a:graphicData>
+            </a:graphic>
+          </wp:inline>
+        </w:drawing>
+      </w:r>
+    </w:p>
+    <w:p>
+      <w:r>
+        <w:t>Globalement :</w:t>
+      </w:r>
+    </w:p>
+    <w:p>
+      <w:r>
+        <w:t xml:space="preserve">Le pulse est chargé par le banc de test en lisant le fichier.txt de Laurent, comme convenu le </w:t>
+      </w:r>
+      <w:proofErr w:type="spellStart"/>
+      <w:r>
+        <w:t>Vp</w:t>
+      </w:r>
+      <w:proofErr w:type="spellEnd"/>
+      <w:r>
+        <w:t xml:space="preserve"> diffèrent de zéro démarre </w:t>
+      </w:r>
+      <w:r>
+        <w:rPr>
+          <w:u w:val="single"/>
+        </w:rPr>
+        <w:t>un</w:t>
+      </w:r>
+      <w:r>
+        <w:rPr>
+          <w:u w:val="single"/>
+        </w:rPr>
+        <w:t xml:space="preserve"> </w:t>
+      </w:r>
+      <w:r>
+        <w:rPr>
+          <w:u w:val="single"/>
+        </w:rPr>
+        <w:t>pulse</w:t>
+      </w:r>
+      <w:r>
+        <w:rPr>
+          <w:u w:val="single"/>
+        </w:rPr>
+        <w:t>,</w:t>
+      </w:r>
+      <w:r>
+        <w:t xml:space="preserve"> le pulse s’éteint naturellement seul</w:t>
+      </w:r>
+      <w:r>
+        <w:t>,</w:t>
+      </w:r>
+      <w:r>
+        <w:t xml:space="preserve"> sans commande externe. </w:t>
+      </w:r>
+      <w:r>
+        <w:t xml:space="preserve">Pour l’instant le </w:t>
+      </w:r>
+      <w:proofErr w:type="spellStart"/>
+      <w:r>
+        <w:t>Vp</w:t>
+      </w:r>
+      <w:proofErr w:type="spellEnd"/>
+      <w:r>
+        <w:t xml:space="preserve"> est piloté par le banc de test « en dure », et le Vo</w:t>
+      </w:r>
+      <w:r>
+        <w:t xml:space="preserve"> est unique pour tous les pixels</w:t>
+      </w:r>
+      <w:r>
+        <w:t>…</w:t>
+      </w:r>
       <w:r>
         <w:t xml:space="preserve">  </w:t>
       </w:r>

</xml_diff>

<commit_message>
ajout de courbe sur le document!
</commit_message>
<xml_diff>
--- a/tb_Pulse_generator/doc/TDM_chrono.docx
+++ b/tb_Pulse_generator/doc/TDM_chrono.docx
@@ -500,38 +500,14 @@
           <w:u w:val="single"/>
         </w:rPr>
         <w:lastRenderedPageBreak/>
-        <w:t>Scénario pulse unique sur</w:t>
-      </w:r>
-      <w:r>
-        <w:rPr>
-          <w:u w:val="single"/>
-        </w:rPr>
-        <w:t xml:space="preserve"> tous</w:t>
-      </w:r>
-      <w:r>
-        <w:rPr>
-          <w:u w:val="single"/>
-        </w:rPr>
-        <w:t xml:space="preserve"> les pixe</w:t>
-      </w:r>
-      <w:r>
-        <w:rPr>
-          <w:u w:val="single"/>
-        </w:rPr>
-        <w:t xml:space="preserve">l paire en même </w:t>
+        <w:t xml:space="preserve">Scénario pulse unique sur tous les pixel paire en même </w:t>
       </w:r>
       <w:proofErr w:type="gramStart"/>
       <w:r>
         <w:rPr>
           <w:u w:val="single"/>
         </w:rPr>
-        <w:t>temps</w:t>
-      </w:r>
-      <w:r>
-        <w:rPr>
-          <w:u w:val="single"/>
-        </w:rPr>
-        <w:t>:</w:t>
+        <w:t>temps:</w:t>
       </w:r>
       <w:proofErr w:type="gramEnd"/>
     </w:p>
@@ -585,10 +561,7 @@
     </w:p>
     <w:p>
       <w:r>
-        <w:t>Zoom sur les curseurs sur ce scénario</w:t>
-      </w:r>
-      <w:r>
-        <w:t xml:space="preserve"> avec le signal « </w:t>
+        <w:t>Zoom sur les curseurs sur ce scénario avec le signal « </w:t>
       </w:r>
       <w:proofErr w:type="spellStart"/>
       <w:r>
@@ -596,10 +569,7 @@
       </w:r>
       <w:proofErr w:type="spellEnd"/>
       <w:r>
-        <w:t> »</w:t>
-      </w:r>
-      <w:r>
-        <w:t xml:space="preserve"> </w:t>
+        <w:t xml:space="preserve"> » </w:t>
       </w:r>
     </w:p>
     <w:p>
@@ -660,19 +630,7 @@
         <w:rPr>
           <w:u w:val="single"/>
         </w:rPr>
-        <w:t xml:space="preserve">Scénario pulse unique sur tous les pixel </w:t>
-      </w:r>
-      <w:r>
-        <w:rPr>
-          <w:u w:val="single"/>
-        </w:rPr>
-        <w:t>im</w:t>
-      </w:r>
-      <w:r>
-        <w:rPr>
-          <w:u w:val="single"/>
-        </w:rPr>
-        <w:t xml:space="preserve">paire en même </w:t>
+        <w:t xml:space="preserve">Scénario pulse unique sur tous les pixel impaire en même </w:t>
       </w:r>
       <w:proofErr w:type="gramStart"/>
       <w:r>
@@ -1076,16 +1034,7 @@
     </w:p>
     <w:p>
       <w:r>
-        <w:t>S</w:t>
-      </w:r>
-      <w:r>
-        <w:t xml:space="preserve">cénario avec des pulses </w:t>
-      </w:r>
-      <w:r>
-        <w:t>décalé</w:t>
-      </w:r>
-      <w:r>
-        <w:t xml:space="preserve"> </w:t>
+        <w:t xml:space="preserve">Scénario avec des pulses décalé </w:t>
       </w:r>
       <w:r>
         <w:t>de T/4</w:t>
@@ -1096,8 +1045,6 @@
       <w:r>
         <w:t>.</w:t>
       </w:r>
-      <w:bookmarkStart w:id="0" w:name="_GoBack"/>
-      <w:bookmarkEnd w:id="0"/>
     </w:p>
     <w:p>
       <w:r>
@@ -1141,6 +1088,103 @@
           </wp:inline>
         </w:drawing>
       </w:r>
+    </w:p>
+    <w:p>
+      <w:r>
+        <w:t xml:space="preserve">Zone : </w:t>
+      </w:r>
+      <w:r>
+        <w:t>pixel0 tout petit et sur la fin et en même temps le pixel 1 et le Pixel2 se croise</w:t>
+      </w:r>
+    </w:p>
+    <w:p>
+      <w:r>
+        <w:rPr>
+          <w:noProof/>
+          <w:lang w:eastAsia="fr-FR"/>
+        </w:rPr>
+        <w:drawing>
+          <wp:inline distT="0" distB="0" distL="0" distR="0" wp14:anchorId="52A9C57E" wp14:editId="71790A7D">
+            <wp:extent cx="5760720" cy="2519680"/>
+            <wp:effectExtent l="0" t="0" r="0" b="0"/>
+            <wp:docPr id="15" name="Image 15"/>
+            <wp:cNvGraphicFramePr>
+              <a:graphicFrameLocks xmlns:a="http://schemas.openxmlformats.org/drawingml/2006/main" noChangeAspect="1"/>
+            </wp:cNvGraphicFramePr>
+            <a:graphic xmlns:a="http://schemas.openxmlformats.org/drawingml/2006/main">
+              <a:graphicData uri="http://schemas.openxmlformats.org/drawingml/2006/picture">
+                <pic:pic xmlns:pic="http://schemas.openxmlformats.org/drawingml/2006/picture">
+                  <pic:nvPicPr>
+                    <pic:cNvPr id="1" name=""/>
+                    <pic:cNvPicPr/>
+                  </pic:nvPicPr>
+                  <pic:blipFill>
+                    <a:blip r:embed="rId18"/>
+                    <a:stretch>
+                      <a:fillRect/>
+                    </a:stretch>
+                  </pic:blipFill>
+                  <pic:spPr>
+                    <a:xfrm>
+                      <a:off x="0" y="0"/>
+                      <a:ext cx="5760720" cy="2519680"/>
+                    </a:xfrm>
+                    <a:prstGeom prst="rect">
+                      <a:avLst/>
+                    </a:prstGeom>
+                  </pic:spPr>
+                </pic:pic>
+              </a:graphicData>
+            </a:graphic>
+          </wp:inline>
+        </w:drawing>
+      </w:r>
+    </w:p>
+    <w:p>
+      <w:r>
+        <w:rPr>
+          <w:noProof/>
+          <w:lang w:eastAsia="fr-FR"/>
+        </w:rPr>
+        <w:lastRenderedPageBreak/>
+        <w:drawing>
+          <wp:inline distT="0" distB="0" distL="0" distR="0" wp14:anchorId="2EA062D0" wp14:editId="20D7D55D">
+            <wp:extent cx="5524500" cy="5848350"/>
+            <wp:effectExtent l="0" t="0" r="0" b="0"/>
+            <wp:docPr id="16" name="Image 16"/>
+            <wp:cNvGraphicFramePr>
+              <a:graphicFrameLocks xmlns:a="http://schemas.openxmlformats.org/drawingml/2006/main" noChangeAspect="1"/>
+            </wp:cNvGraphicFramePr>
+            <a:graphic xmlns:a="http://schemas.openxmlformats.org/drawingml/2006/main">
+              <a:graphicData uri="http://schemas.openxmlformats.org/drawingml/2006/picture">
+                <pic:pic xmlns:pic="http://schemas.openxmlformats.org/drawingml/2006/picture">
+                  <pic:nvPicPr>
+                    <pic:cNvPr id="1" name=""/>
+                    <pic:cNvPicPr/>
+                  </pic:nvPicPr>
+                  <pic:blipFill>
+                    <a:blip r:embed="rId19"/>
+                    <a:stretch>
+                      <a:fillRect/>
+                    </a:stretch>
+                  </pic:blipFill>
+                  <pic:spPr>
+                    <a:xfrm>
+                      <a:off x="0" y="0"/>
+                      <a:ext cx="5524500" cy="5848350"/>
+                    </a:xfrm>
+                    <a:prstGeom prst="rect">
+                      <a:avLst/>
+                    </a:prstGeom>
+                  </pic:spPr>
+                </pic:pic>
+              </a:graphicData>
+            </a:graphic>
+          </wp:inline>
+        </w:drawing>
+      </w:r>
+      <w:bookmarkStart w:id="0" w:name="_GoBack"/>
+      <w:bookmarkEnd w:id="0"/>
     </w:p>
     <w:p>
       <w:r>

</xml_diff>